<commit_message>
PPT and Proposal updated
</commit_message>
<xml_diff>
--- a/Proposal.docx
+++ b/Proposal.docx
@@ -127,75 +127,90 @@
       </w:r>
     </w:p>
     <w:p>
-      <w:pPr>
-        <w:pStyle w:val="ListParagraph"/>
-        <w:numPr>
-          <w:ilvl w:val="0"/>
-          <w:numId w:val="7"/>
-        </w:numPr>
-      </w:pPr>
-      <w:r>
-        <w:t>Are there seasonal patterns in different types of crimes in Birmingham</w:t>
-      </w:r>
-      <w:r>
-        <w:t>?</w:t>
-      </w:r>
-      <w:r>
-        <w:t xml:space="preserve"> [</w:t>
-      </w:r>
-      <w:r>
-        <w:t>Temporal]</w:t>
-      </w:r>
-    </w:p>
-    <w:p>
-      <w:pPr>
-        <w:pStyle w:val="ListParagraph"/>
-        <w:numPr>
-          <w:ilvl w:val="0"/>
-          <w:numId w:val="7"/>
-        </w:numPr>
-      </w:pPr>
-      <w:r>
-        <w:t>Are there trends in deprived vs non-deprived areas in Birmingham?</w:t>
-      </w:r>
-      <w:r>
-        <w:t xml:space="preserve"> [Socioeconomic]</w:t>
-      </w:r>
-    </w:p>
-    <w:p>
-      <w:pPr>
-        <w:pStyle w:val="ListParagraph"/>
-        <w:numPr>
-          <w:ilvl w:val="0"/>
-          <w:numId w:val="7"/>
-        </w:numPr>
-      </w:pPr>
-      <w:r>
-        <w:t>Are there any s</w:t>
-      </w:r>
-      <w:r>
-        <w:t>patial correlations between crime rates and police station locations</w:t>
-      </w:r>
-      <w:r>
-        <w:t xml:space="preserve"> in Birmingham</w:t>
-      </w:r>
-      <w:r>
-        <w:t>?</w:t>
-      </w:r>
-      <w:r>
-        <w:t xml:space="preserve"> [Geographic]</w:t>
-      </w:r>
-    </w:p>
-    <w:p>
-      <w:pPr>
-        <w:pStyle w:val="ListParagraph"/>
-        <w:numPr>
-          <w:ilvl w:val="0"/>
-          <w:numId w:val="7"/>
-        </w:numPr>
-      </w:pPr>
-      <w:r>
-        <w:t>Are there any trends in crime vs demographic factors? [Demographic]</w:t>
+      <w:r>
+        <w:t>Exploratory Data Analysis</w:t>
+      </w:r>
+    </w:p>
+    <w:p>
+      <w:r>
+        <w:t>For the period AUGUST 2020 TO JULY 2023 in Birmingham:</w:t>
+      </w:r>
+    </w:p>
+    <w:p>
+      <w:r>
+        <w:t>Research Question 1:</w:t>
+      </w:r>
+    </w:p>
+    <w:p>
+      <w:pPr>
+        <w:ind w:left="720"/>
+      </w:pPr>
+      <w:r>
+        <w:t>What are the street crime types? (Bar Chart/Pie Chart)  KAJ PRESENT</w:t>
+      </w:r>
+      <w:r>
+        <w:br/>
+      </w:r>
+      <w:r>
+        <w:t xml:space="preserve">Where are the police stations located in Birmingham (geoapify, places, API). </w:t>
+      </w:r>
+      <w:r>
+        <w:t xml:space="preserve"> DARRYL PRESENTS</w:t>
+      </w:r>
+    </w:p>
+    <w:p>
+      <w:r>
+        <w:t>Research Question 2:</w:t>
+      </w:r>
+    </w:p>
+    <w:p>
+      <w:pPr>
+        <w:ind w:left="720"/>
+      </w:pPr>
+      <w:r>
+        <w:t>What is crime count vs IMD score correlation?</w:t>
+      </w:r>
+      <w:r>
+        <w:br/>
+      </w:r>
+      <w:r>
+        <w:t>What is crime type count vs IMD score correlation?</w:t>
+      </w:r>
+    </w:p>
+    <w:p>
+      <w:r>
+        <w:t xml:space="preserve">Research Question 3: </w:t>
+      </w:r>
+    </w:p>
+    <w:p>
+      <w:pPr>
+        <w:ind w:left="720"/>
+      </w:pPr>
+      <w:r>
+        <w:t>Where are the top 10 crime count locations and what are their IMD Scores?</w:t>
+      </w:r>
+      <w:r>
+        <w:br/>
+      </w:r>
+      <w:r>
+        <w:t>Where are the least 10 crime count locations and what are their IMD scores?</w:t>
+      </w:r>
+    </w:p>
+    <w:p>
+      <w:r>
+        <w:t>Research Question 4:</w:t>
+      </w:r>
+    </w:p>
+    <w:p>
+      <w:pPr>
+        <w:ind w:left="720"/>
+      </w:pPr>
+      <w:r>
+        <w:t>Crime rates exhibit seasonal with lower street crime rates in Winter relative to others</w:t>
+      </w:r>
+      <w:r>
+        <w:br/>
+        <w:t>Winter months: Oct-Mar vs Summer: Apr-Sept</w:t>
       </w:r>
     </w:p>
     <w:p>
@@ -276,6 +291,11 @@
           <w:ilvl w:val="0"/>
           <w:numId w:val="1"/>
         </w:numPr>
+        <w:rPr>
+          <w:rStyle w:val="Hyperlink"/>
+          <w:color w:val="auto"/>
+          <w:u w:val="none"/>
+        </w:rPr>
       </w:pPr>
       <w:hyperlink r:id="rId7" w:history="1">
         <w:r>
@@ -286,6 +306,9 @@
         </w:r>
       </w:hyperlink>
     </w:p>
+    <w:p/>
+    <w:p/>
+    <w:p/>
     <w:p>
       <w:pPr>
         <w:rPr>
@@ -300,6 +323,7 @@
           <w:bCs/>
           <w:u w:val="single"/>
         </w:rPr>
+        <w:lastRenderedPageBreak/>
         <w:t>BREAKDOWN OF TASKS:</w:t>
       </w:r>
     </w:p>
@@ -417,221 +441,28 @@
         <w:t>Consider key demographic factors (such as population density) and levels of crime to plot on a graph</w:t>
       </w:r>
     </w:p>
-    <w:p/>
-    <w:p/>
-    <w:p/>
-    <w:p/>
-    <w:p>
-      <w:r>
-        <w:t>Exploratory Data Analysis</w:t>
-      </w:r>
-    </w:p>
-    <w:p>
-      <w:r>
-        <w:t>For the period AUGUST 2020 TO JULY 2023 in Birmingham:</w:t>
-      </w:r>
-    </w:p>
-    <w:p>
-      <w:r>
-        <w:t>Summary data:</w:t>
-      </w:r>
-    </w:p>
-    <w:p>
-      <w:r>
-        <w:tab/>
-      </w:r>
-      <w:r>
-        <w:t>What are the street crime types? (Bar Chart/Pie Chart)</w:t>
-      </w:r>
-      <w:r>
-        <w:br/>
-      </w:r>
-      <w:r>
-        <w:t xml:space="preserve">Research Question </w:t>
-      </w:r>
-      <w:r>
-        <w:t>1</w:t>
-      </w:r>
-      <w:r>
-        <w:t>:</w:t>
-      </w:r>
-    </w:p>
-    <w:p>
-      <w:pPr>
-        <w:ind w:left="720"/>
-      </w:pPr>
-      <w:r>
-        <w:t>What is crime count vs IMD score correlation?</w:t>
-      </w:r>
-      <w:r>
-        <w:br/>
-      </w:r>
-      <w:r>
-        <w:t>What is crime type count vs IMD score correlation? (Plot all, and then select 2 for the ppt)</w:t>
-      </w:r>
-      <w:r>
-        <w:t xml:space="preserve"> </w:t>
-      </w:r>
-      <w:r>
+    <w:p>
+      <w:pPr>
         <w:rPr>
-          <w:highlight w:val="yellow"/>
+          <w:b/>
+          <w:bCs/>
+          <w:u w:val="single"/>
         </w:rPr>
-        <w:t>(logarithmic)</w:t>
-      </w:r>
-    </w:p>
-    <w:p>
-      <w:r>
-        <w:t xml:space="preserve">Research Question 2: </w:t>
-      </w:r>
-    </w:p>
-    <w:p>
-      <w:pPr>
-        <w:ind w:left="720"/>
-      </w:pPr>
-      <w:r>
-        <w:t>Where are the top 10 crime count locations and what are their IMD Scores?</w:t>
-      </w:r>
-      <w:r>
-        <w:br/>
-      </w:r>
-      <w:r>
-        <w:t>Where are the least 10 crime count locations and what are their IMD scores?</w:t>
-      </w:r>
-    </w:p>
-    <w:p>
-      <w:r>
-        <w:t>Research Question 3:</w:t>
-      </w:r>
-    </w:p>
-    <w:p>
-      <w:pPr>
-        <w:ind w:left="720"/>
-      </w:pPr>
-      <w:r>
-        <w:t>Crime rates exhibit seasonal with lower street crime rates in Winter relative to others</w:t>
-      </w:r>
-      <w:r>
-        <w:br/>
-        <w:t>Winter months: Oct-Mar vs Summer: Apr-Sept</w:t>
-      </w:r>
-      <w:r>
-        <w:t xml:space="preserve"> </w:t>
-      </w:r>
+      </w:pPr>
       <w:r>
         <w:rPr>
-          <w:highlight w:val="yellow"/>
+          <w:b/>
+          <w:bCs/>
+          <w:u w:val="single"/>
         </w:rPr>
-        <w:t>(logarithmic)</w:t>
-      </w:r>
-    </w:p>
-    <w:p>
-      <w:r>
-        <w:t>Research Question 4:</w:t>
-      </w:r>
-    </w:p>
-    <w:p>
-      <w:pPr>
-        <w:ind w:left="720"/>
-      </w:pPr>
-      <w:r>
-        <w:t>Where are the police stations located in Birmingham (geoapify, places, API)</w:t>
-      </w:r>
-      <w:r>
-        <w:t xml:space="preserve">. </w:t>
-      </w:r>
-      <w:r>
-        <w:br/>
+        <w:t>PRESENTATION:</w:t>
       </w:r>
       <w:r>
         <w:rPr>
-          <w:highlight w:val="yellow"/>
+          <w:b/>
+          <w:bCs/>
+          <w:u w:val="single"/>
         </w:rPr>
-        <w:t>How far is the nearest police station from the highest crime count location?</w:t>
-      </w:r>
-      <w:r>
-        <w:br/>
-        <w:t>Heatmap of Crime counts with police stations</w:t>
-      </w:r>
-    </w:p>
-    <w:p/>
-    <w:p/>
-    <w:p>
-      <w:r>
-        <w:t>TASKS OUTSTANDING:</w:t>
-      </w:r>
-    </w:p>
-    <w:p>
-      <w:pPr>
-        <w:pStyle w:val="ListParagraph"/>
-        <w:numPr>
-          <w:ilvl w:val="0"/>
-          <w:numId w:val="8"/>
-        </w:numPr>
-      </w:pPr>
-      <w:r>
-        <w:t>GEOAPIFY (Class today)</w:t>
-      </w:r>
-    </w:p>
-    <w:p>
-      <w:pPr>
-        <w:pStyle w:val="ListParagraph"/>
-        <w:numPr>
-          <w:ilvl w:val="0"/>
-          <w:numId w:val="8"/>
-        </w:numPr>
-      </w:pPr>
-      <w:r>
-        <w:t xml:space="preserve">PowerPoint: </w:t>
-      </w:r>
-      <w:r>
-        <w:t>KAJ</w:t>
-      </w:r>
-    </w:p>
-    <w:p>
-      <w:pPr>
-        <w:pStyle w:val="ListParagraph"/>
-        <w:numPr>
-          <w:ilvl w:val="0"/>
-          <w:numId w:val="8"/>
-        </w:numPr>
-      </w:pPr>
-      <w:r>
-        <w:t xml:space="preserve">README: </w:t>
-      </w:r>
-      <w:r>
-        <w:t>SUWAIBA</w:t>
-      </w:r>
-    </w:p>
-    <w:p>
-      <w:pPr>
-        <w:pStyle w:val="ListParagraph"/>
-        <w:numPr>
-          <w:ilvl w:val="0"/>
-          <w:numId w:val="8"/>
-        </w:numPr>
-      </w:pPr>
-      <w:r>
-        <w:t>Markdown on the Jupyter Notebook: D</w:t>
-      </w:r>
-      <w:r>
-        <w:t>ARRYL</w:t>
-      </w:r>
-    </w:p>
-    <w:p/>
-    <w:p>
-      <w:r>
-        <w:t>PRESENTATION:</w:t>
-      </w:r>
-      <w:r>
-        <w:t xml:space="preserve"> (</w:t>
-      </w:r>
-      <w:r>
-        <w:t>1</w:t>
-      </w:r>
-      <w:r>
-        <w:t>. POWERPOINT)</w:t>
-      </w:r>
-      <w:r>
         <w:t xml:space="preserve"> 10 MINUTES FOLLOWED BY QUESTIONS</w:t>
       </w:r>
     </w:p>
@@ -650,6 +481,9 @@
         <w:t xml:space="preserve"> – street crime data, 36 months</w:t>
       </w:r>
       <w:r>
+        <w:t xml:space="preserve"> (max)</w:t>
+      </w:r>
+      <w:r>
         <w:t xml:space="preserve">, </w:t>
       </w:r>
       <w:r>
@@ -689,10 +523,19 @@
         </w:numPr>
       </w:pPr>
       <w:r>
-        <w:t>SUMMARY:</w:t>
-      </w:r>
-      <w:r>
-        <w:t xml:space="preserve"> KAJ</w:t>
+        <w:t>RQ1</w:t>
+      </w:r>
+      <w:r>
+        <w:t xml:space="preserve"> (Summary/Police station location)</w:t>
+      </w:r>
+      <w:r>
+        <w:t>:</w:t>
+      </w:r>
+      <w:r>
+        <w:t xml:space="preserve"> </w:t>
+      </w:r>
+      <w:r>
+        <w:t>KAJ</w:t>
       </w:r>
     </w:p>
     <w:p>
@@ -704,7 +547,16 @@
         </w:numPr>
       </w:pPr>
       <w:r>
-        <w:t>RQ1:</w:t>
+        <w:t>RQ</w:t>
+      </w:r>
+      <w:r>
+        <w:t>2</w:t>
+      </w:r>
+      <w:r>
+        <w:t xml:space="preserve"> (Correlations)</w:t>
+      </w:r>
+      <w:r>
+        <w:t>:</w:t>
       </w:r>
       <w:r>
         <w:t xml:space="preserve"> MUSHFIQ</w:t>
@@ -719,7 +571,16 @@
         </w:numPr>
       </w:pPr>
       <w:r>
-        <w:t>RQ2:</w:t>
+        <w:t>RQ</w:t>
+      </w:r>
+      <w:r>
+        <w:t>3</w:t>
+      </w:r>
+      <w:r>
+        <w:t xml:space="preserve"> (Max/Min regions)</w:t>
+      </w:r>
+      <w:r>
+        <w:t>:</w:t>
       </w:r>
       <w:r>
         <w:t xml:space="preserve"> SUWAIBA</w:t>
@@ -734,7 +595,16 @@
         </w:numPr>
       </w:pPr>
       <w:r>
-        <w:t>RQ3:</w:t>
+        <w:t>RQ</w:t>
+      </w:r>
+      <w:r>
+        <w:t>4</w:t>
+      </w:r>
+      <w:r>
+        <w:t xml:space="preserve"> (Seasonal: Correlations + Bar charts comparing totals)</w:t>
+      </w:r>
+      <w:r>
+        <w:t>:</w:t>
       </w:r>
       <w:r>
         <w:t xml:space="preserve"> KAJ</w:t>
@@ -749,25 +619,13 @@
         </w:numPr>
       </w:pPr>
       <w:r>
-        <w:t>RQ4:</w:t>
-      </w:r>
-      <w:r>
-        <w:t xml:space="preserve"> DARRYL</w:t>
-      </w:r>
-    </w:p>
-    <w:p>
-      <w:pPr>
-        <w:pStyle w:val="ListParagraph"/>
-        <w:numPr>
-          <w:ilvl w:val="0"/>
-          <w:numId w:val="9"/>
-        </w:numPr>
-      </w:pPr>
-      <w:r>
         <w:t>CONCLUSION/FURTHER WORK:</w:t>
       </w:r>
       <w:r>
-        <w:t xml:space="preserve"> SUWAIBA</w:t>
+        <w:t xml:space="preserve"> </w:t>
+      </w:r>
+      <w:r>
+        <w:t>DARRYL</w:t>
       </w:r>
     </w:p>
     <w:sectPr>

</xml_diff>